<commit_message>
Added some stuffs in lab 4 handout before submission
</commit_message>
<xml_diff>
--- a/Lab Manuals & Handouts/CE2007-Lab4-HandOut.docx
+++ b/Lab Manuals & Handouts/CE2007-Lab4-HandOut.docx
@@ -161,13 +161,39 @@
           <w:rFonts w:ascii="Arial" w:hAnsi="Arial" w:cs="Arial"/>
           <w:sz w:val="20"/>
           <w:szCs w:val="20"/>
+          <w:lang w:val="en-US"/>
+        </w:rPr>
+        <w:t xml:space="preserve">    </w:t>
+      </w:r>
+      <w:r>
+        <w:rPr>
+          <w:rFonts w:ascii="Arial" w:hAnsi="Arial" w:cs="Arial"/>
+          <w:sz w:val="20"/>
+          <w:szCs w:val="20"/>
           <w:u w:val="single"/>
           <w:lang w:val="en-US"/>
         </w:rPr>
+        <w:t>Do Anh Tu</w:t>
+      </w:r>
+      <w:r>
+        <w:rPr>
+          <w:rFonts w:ascii="Arial" w:hAnsi="Arial" w:cs="Arial"/>
+          <w:sz w:val="20"/>
+          <w:szCs w:val="20"/>
+          <w:u w:val="single"/>
+          <w:lang w:val="en-US"/>
+        </w:rPr>
         <w:tab/>
       </w:r>
-      <w:bookmarkStart w:id="0" w:name="_GoBack"/>
-      <w:bookmarkEnd w:id="0"/>
+      <w:r>
+        <w:rPr>
+          <w:rFonts w:ascii="Arial" w:hAnsi="Arial" w:cs="Arial"/>
+          <w:sz w:val="20"/>
+          <w:szCs w:val="20"/>
+          <w:lang w:val="en-US"/>
+        </w:rPr>
+        <w:t xml:space="preserve">      Lab Group:</w:t>
+      </w:r>
       <w:r>
         <w:rPr>
           <w:rFonts w:ascii="Arial" w:hAnsi="Arial" w:cs="Arial"/>
@@ -183,29 +209,39 @@
           <w:rFonts w:ascii="Arial" w:hAnsi="Arial" w:cs="Arial"/>
           <w:sz w:val="20"/>
           <w:szCs w:val="20"/>
-          <w:lang w:val="en-US"/>
-        </w:rPr>
-        <w:t xml:space="preserve">      Lab Group:</w:t>
-      </w:r>
-      <w:r>
-        <w:rPr>
-          <w:rFonts w:ascii="Arial" w:hAnsi="Arial" w:cs="Arial"/>
-          <w:sz w:val="20"/>
-          <w:szCs w:val="20"/>
           <w:u w:val="single"/>
           <w:lang w:val="en-US"/>
         </w:rPr>
+        <w:t>SEP1</w:t>
+      </w:r>
+      <w:r>
+        <w:rPr>
+          <w:rFonts w:ascii="Arial" w:hAnsi="Arial" w:cs="Arial"/>
+          <w:sz w:val="20"/>
+          <w:szCs w:val="20"/>
+          <w:u w:val="single"/>
+          <w:lang w:val="en-US"/>
+        </w:rPr>
+        <w:t xml:space="preserve">     </w:t>
+      </w:r>
+      <w:r>
+        <w:rPr>
+          <w:rFonts w:ascii="Arial" w:hAnsi="Arial" w:cs="Arial"/>
+          <w:sz w:val="20"/>
+          <w:szCs w:val="20"/>
+          <w:lang w:val="en-US"/>
+        </w:rPr>
+        <w:t xml:space="preserve">  Date: </w:t>
+      </w:r>
+      <w:r>
+        <w:rPr>
+          <w:rFonts w:ascii="Arial" w:hAnsi="Arial" w:cs="Arial"/>
+          <w:sz w:val="20"/>
+          <w:szCs w:val="20"/>
+          <w:u w:val="single"/>
+          <w:lang w:val="en-US"/>
+        </w:rPr>
         <w:tab/>
-        <w:t xml:space="preserve">     </w:t>
-      </w:r>
-      <w:r>
-        <w:rPr>
-          <w:rFonts w:ascii="Arial" w:hAnsi="Arial" w:cs="Arial"/>
-          <w:sz w:val="20"/>
-          <w:szCs w:val="20"/>
-          <w:lang w:val="en-US"/>
-        </w:rPr>
-        <w:t xml:space="preserve">  Date: </w:t>
       </w:r>
       <w:r>
         <w:rPr>
@@ -215,7 +251,7 @@
           <w:u w:val="single"/>
           <w:lang w:val="en-US"/>
         </w:rPr>
-        <w:tab/>
+        <w:t>23/10/2019</w:t>
       </w:r>
       <w:r>
         <w:rPr>
@@ -292,7 +328,25 @@
           <w:sz w:val="20"/>
           <w:szCs w:val="20"/>
         </w:rPr>
-        <w:t>What is the issue when an obstacle is place to close to the IR sensor?  What can you do to prevent such ambiguity?</w:t>
+        <w:t xml:space="preserve">What is the issue when an obstacle is </w:t>
+      </w:r>
+      <w:proofErr w:type="gramStart"/>
+      <w:r>
+        <w:rPr>
+          <w:rFonts w:ascii="Arial" w:hAnsi="Arial" w:cs="Arial"/>
+          <w:sz w:val="20"/>
+          <w:szCs w:val="20"/>
+        </w:rPr>
+        <w:t>place</w:t>
+      </w:r>
+      <w:proofErr w:type="gramEnd"/>
+      <w:r>
+        <w:rPr>
+          <w:rFonts w:ascii="Arial" w:hAnsi="Arial" w:cs="Arial"/>
+          <w:sz w:val="20"/>
+          <w:szCs w:val="20"/>
+        </w:rPr>
+        <w:t xml:space="preserve"> to close to the IR sensor?  What can you do to prevent such ambiguity?</w:t>
       </w:r>
     </w:p>
     <w:p>
@@ -678,7 +732,15 @@
           <w:sz w:val="20"/>
           <w:szCs w:val="20"/>
         </w:rPr>
-        <w:t>The decoupling capacitor is connected to the power supply of the sensors, helping the voltage reading to stabilise and reduce noises from the sensor readings. Capacitors are fundamentals element of filtering circuit.</w:t>
+        <w:t>The decoupling capacitor is connected to the power supply of the sensors, helping the voltage reading to stabilise and reduce noises from the sensor readings. Capacitors are fundamentals element of filtering circuit</w:t>
+      </w:r>
+      <w:r>
+        <w:rPr>
+          <w:rFonts w:ascii="Arial" w:hAnsi="Arial" w:cs="Arial"/>
+          <w:sz w:val="20"/>
+          <w:szCs w:val="20"/>
+        </w:rPr>
+        <w:t>, in this case it helps to isolate noises which are shunted to it, reducing the noise effect on the voltage reading of the sensor</w:t>
       </w:r>
     </w:p>
     <w:p>
@@ -1263,7 +1325,25 @@
           <w:sz w:val="20"/>
           <w:szCs w:val="20"/>
         </w:rPr>
-        <w:t>With respect to the ADC on MSP432, what are the two stages involved in every Analog to Digital Conversion of a Analog signal?</w:t>
+        <w:t xml:space="preserve">With respect to the ADC on MSP432, what are the two stages involved in every Analog to Digital Conversion of </w:t>
+      </w:r>
+      <w:proofErr w:type="gramStart"/>
+      <w:r>
+        <w:rPr>
+          <w:rFonts w:ascii="Arial" w:hAnsi="Arial" w:cs="Arial"/>
+          <w:sz w:val="20"/>
+          <w:szCs w:val="20"/>
+        </w:rPr>
+        <w:t>a</w:t>
+      </w:r>
+      <w:proofErr w:type="gramEnd"/>
+      <w:r>
+        <w:rPr>
+          <w:rFonts w:ascii="Arial" w:hAnsi="Arial" w:cs="Arial"/>
+          <w:sz w:val="20"/>
+          <w:szCs w:val="20"/>
+        </w:rPr>
+        <w:t xml:space="preserve"> Analog signal?</w:t>
       </w:r>
     </w:p>
     <w:p>
@@ -1365,7 +1445,25 @@
           <w:sz w:val="20"/>
           <w:szCs w:val="20"/>
         </w:rPr>
-        <w:t>Sample and Hold stage is to sample the input voltage, which is then passed to the SAR ADC for digitisation in the next stage</w:t>
+        <w:t xml:space="preserve">Sample and Hold stage </w:t>
+      </w:r>
+      <w:proofErr w:type="gramStart"/>
+      <w:r>
+        <w:rPr>
+          <w:rFonts w:ascii="Arial" w:hAnsi="Arial" w:cs="Arial"/>
+          <w:sz w:val="20"/>
+          <w:szCs w:val="20"/>
+        </w:rPr>
+        <w:t>is</w:t>
+      </w:r>
+      <w:proofErr w:type="gramEnd"/>
+      <w:r>
+        <w:rPr>
+          <w:rFonts w:ascii="Arial" w:hAnsi="Arial" w:cs="Arial"/>
+          <w:sz w:val="20"/>
+          <w:szCs w:val="20"/>
+        </w:rPr>
+        <w:t xml:space="preserve"> to sample the input voltage, which is then passed to the SAR ADC for digitisation in the next stage</w:t>
       </w:r>
       <w:r>
         <w:rPr>
@@ -1499,6 +1597,91 @@
           <w:szCs w:val="20"/>
           <w:lang w:val="en-US"/>
         </w:rPr>
+        <w:t>LPF_</w:t>
+      </w:r>
+      <w:proofErr w:type="gramStart"/>
+      <w:r>
+        <w:rPr>
+          <w:rFonts w:ascii="Arial" w:hAnsi="Arial" w:cs="Arial"/>
+          <w:sz w:val="20"/>
+          <w:szCs w:val="20"/>
+          <w:lang w:val="en-US"/>
+        </w:rPr>
+        <w:t>Calc</w:t>
+      </w:r>
+      <w:proofErr w:type="spellEnd"/>
+      <w:r>
+        <w:rPr>
+          <w:rFonts w:ascii="Arial" w:hAnsi="Arial" w:cs="Arial"/>
+          <w:sz w:val="20"/>
+          <w:szCs w:val="20"/>
+          <w:lang w:val="en-US"/>
+        </w:rPr>
+        <w:t>(</w:t>
+      </w:r>
+      <w:proofErr w:type="gramEnd"/>
+      <w:r>
+        <w:rPr>
+          <w:rFonts w:ascii="Arial" w:hAnsi="Arial" w:cs="Arial"/>
+          <w:sz w:val="20"/>
+          <w:szCs w:val="20"/>
+          <w:lang w:val="en-US"/>
+        </w:rPr>
+        <w:t xml:space="preserve">) implements a running average algorithm to compute the 14 bit ADC value after digitalized. Whenever a new data is read by sensor, it is added into the sum and then the oldest value will be removed from this sum. Then an average value is computed for the ADC reading of the sensor. This basically create a window of size = s where s is specified in </w:t>
+      </w:r>
+      <w:proofErr w:type="gramStart"/>
+      <w:r>
+        <w:rPr>
+          <w:rFonts w:ascii="Arial" w:hAnsi="Arial" w:cs="Arial"/>
+          <w:sz w:val="20"/>
+          <w:szCs w:val="20"/>
+          <w:lang w:val="en-US"/>
+        </w:rPr>
+        <w:t>main(</w:t>
+      </w:r>
+      <w:proofErr w:type="gramEnd"/>
+      <w:r>
+        <w:rPr>
+          <w:rFonts w:ascii="Arial" w:hAnsi="Arial" w:cs="Arial"/>
+          <w:sz w:val="20"/>
+          <w:szCs w:val="20"/>
+          <w:lang w:val="en-US"/>
+        </w:rPr>
+        <w:t>) of Lab4_ADCmain.c. This window of fixed size will scan through the raw readings of the sensor and output a filtered, average reading of the sensor.</w:t>
+      </w:r>
+    </w:p>
+    <w:p>
+      <w:pPr>
+        <w:tabs>
+          <w:tab w:val="left" w:pos="3979"/>
+        </w:tabs>
+        <w:spacing w:line="276" w:lineRule="auto"/>
+        <w:ind w:left="720"/>
+        <w:rPr>
+          <w:rFonts w:ascii="Arial" w:hAnsi="Arial" w:cs="Arial"/>
+          <w:sz w:val="20"/>
+          <w:szCs w:val="20"/>
+          <w:lang w:val="en-US"/>
+        </w:rPr>
+      </w:pPr>
+      <w:r>
+        <w:rPr>
+          <w:rFonts w:ascii="Arial" w:hAnsi="Arial" w:cs="Arial"/>
+          <w:sz w:val="20"/>
+          <w:szCs w:val="20"/>
+          <w:lang w:val="en-US"/>
+        </w:rPr>
+        <w:lastRenderedPageBreak/>
+        <w:t xml:space="preserve">Initial values of the buffers associated to </w:t>
+      </w:r>
+      <w:proofErr w:type="spellStart"/>
+      <w:r>
+        <w:rPr>
+          <w:rFonts w:ascii="Arial" w:hAnsi="Arial" w:cs="Arial"/>
+          <w:sz w:val="20"/>
+          <w:szCs w:val="20"/>
+          <w:lang w:val="en-US"/>
+        </w:rPr>
         <w:t>LPF_Calc</w:t>
       </w:r>
       <w:proofErr w:type="spellEnd"/>
@@ -1509,7 +1692,36 @@
           <w:szCs w:val="20"/>
           <w:lang w:val="en-US"/>
         </w:rPr>
-        <w:t>() implements a running average algorithm to compute the 14 bit ADC value after digitalized. Whenever a new data is read by sensor, it is added into the sum and then the oldest value will be removed from this sum. Then an average value is computed for the ADC reading of the sensor. This basically create a window of size = s where s is specified in main() of Lab4_ADCmain.c. This window of fixed size will scan through the raw readings of the sensor and output a filtered, average reading of the sensor.</w:t>
+        <w:t xml:space="preserve"> is </w:t>
+      </w:r>
+      <w:r>
+        <w:rPr>
+          <w:rFonts w:ascii="Arial" w:hAnsi="Arial" w:cs="Arial"/>
+          <w:sz w:val="20"/>
+          <w:szCs w:val="20"/>
+          <w:lang w:val="en-US"/>
+        </w:rPr>
+        <w:t xml:space="preserve">a single 14-bit value obtained by reading the sensors once after a </w:t>
+      </w:r>
+      <w:proofErr w:type="gramStart"/>
+      <w:r>
+        <w:rPr>
+          <w:rFonts w:ascii="Arial" w:hAnsi="Arial" w:cs="Arial"/>
+          <w:sz w:val="20"/>
+          <w:szCs w:val="20"/>
+          <w:lang w:val="en-US"/>
+        </w:rPr>
+        <w:t>warm up</w:t>
+      </w:r>
+      <w:proofErr w:type="gramEnd"/>
+      <w:r>
+        <w:rPr>
+          <w:rFonts w:ascii="Arial" w:hAnsi="Arial" w:cs="Arial"/>
+          <w:sz w:val="20"/>
+          <w:szCs w:val="20"/>
+          <w:lang w:val="en-US"/>
+        </w:rPr>
+        <w:t xml:space="preserve"> “BUSY” period as described in ADC_In17_12_16 function.</w:t>
       </w:r>
     </w:p>
     <w:p>
@@ -1533,60 +1745,6 @@
           <w:szCs w:val="20"/>
           <w:lang w:val="en-US"/>
         </w:rPr>
-        <w:t xml:space="preserve">Initial values of the buffers associated to </w:t>
-      </w:r>
-      <w:proofErr w:type="spellStart"/>
-      <w:r>
-        <w:rPr>
-          <w:rFonts w:ascii="Arial" w:hAnsi="Arial" w:cs="Arial"/>
-          <w:sz w:val="20"/>
-          <w:szCs w:val="20"/>
-          <w:lang w:val="en-US"/>
-        </w:rPr>
-        <w:t>LPF_Calc</w:t>
-      </w:r>
-      <w:proofErr w:type="spellEnd"/>
-      <w:r>
-        <w:rPr>
-          <w:rFonts w:ascii="Arial" w:hAnsi="Arial" w:cs="Arial"/>
-          <w:sz w:val="20"/>
-          <w:szCs w:val="20"/>
-          <w:lang w:val="en-US"/>
-        </w:rPr>
-        <w:t xml:space="preserve"> is </w:t>
-      </w:r>
-      <w:r>
-        <w:rPr>
-          <w:rFonts w:ascii="Arial" w:hAnsi="Arial" w:cs="Arial"/>
-          <w:sz w:val="20"/>
-          <w:szCs w:val="20"/>
-          <w:lang w:val="en-US"/>
-        </w:rPr>
-        <w:t>a single 14-bit value obtained by reading the sensors once after a warm up “BUSY” period as described in ADC_In17_12_16 function.</w:t>
-      </w:r>
-    </w:p>
-    <w:p>
-      <w:pPr>
-        <w:tabs>
-          <w:tab w:val="left" w:pos="3979"/>
-        </w:tabs>
-        <w:spacing w:line="276" w:lineRule="auto"/>
-        <w:ind w:left="720"/>
-        <w:rPr>
-          <w:rFonts w:ascii="Arial" w:hAnsi="Arial" w:cs="Arial"/>
-          <w:sz w:val="20"/>
-          <w:szCs w:val="20"/>
-          <w:lang w:val="en-US"/>
-        </w:rPr>
-      </w:pPr>
-      <w:r>
-        <w:rPr>
-          <w:rFonts w:ascii="Arial" w:hAnsi="Arial" w:cs="Arial"/>
-          <w:sz w:val="20"/>
-          <w:szCs w:val="20"/>
-          <w:lang w:val="en-US"/>
-        </w:rPr>
-        <w:lastRenderedPageBreak/>
         <w:t xml:space="preserve">It is important to have some sort of filter for the sensor (such as running average in this case) to prevent inaccuracy from sudden overshooting noise (high frequency) from reading noisy sensors. This allows a more accurate value to be obtained for sensor’s ADC values, aiding us in the final linearization to estimate distance process. This is a software filter and serve sort of similar function to the hardware filter (by RC in </w:t>
       </w:r>
       <w:proofErr w:type="spellStart"/>
@@ -1937,7 +2095,29 @@
           <w:szCs w:val="20"/>
           <w:lang w:val="en-US"/>
         </w:rPr>
-        <w:t>, nr values at this moments (every 2000 samples).</w:t>
+        <w:t xml:space="preserve">, nr values at </w:t>
+      </w:r>
+      <w:proofErr w:type="gramStart"/>
+      <w:r>
+        <w:rPr>
+          <w:rFonts w:ascii="Arial" w:hAnsi="Arial" w:cs="Arial"/>
+          <w:color w:val="000000" w:themeColor="text1"/>
+          <w:sz w:val="20"/>
+          <w:szCs w:val="20"/>
+          <w:lang w:val="en-US"/>
+        </w:rPr>
+        <w:t>this moments</w:t>
+      </w:r>
+      <w:proofErr w:type="gramEnd"/>
+      <w:r>
+        <w:rPr>
+          <w:rFonts w:ascii="Arial" w:hAnsi="Arial" w:cs="Arial"/>
+          <w:color w:val="000000" w:themeColor="text1"/>
+          <w:sz w:val="20"/>
+          <w:szCs w:val="20"/>
+          <w:lang w:val="en-US"/>
+        </w:rPr>
+        <w:t xml:space="preserve"> (every 2000 samples).</w:t>
       </w:r>
     </w:p>
     <w:p>
@@ -2057,7 +2237,29 @@
           <w:szCs w:val="20"/>
           <w:lang w:val="en-US"/>
         </w:rPr>
-        <w:t>Plot a graph of distance vs 1/a where a is the sensor 14 bit ADC reading.</w:t>
+        <w:t xml:space="preserve">Plot a graph of distance vs 1/a where a is the sensor </w:t>
+      </w:r>
+      <w:proofErr w:type="gramStart"/>
+      <w:r>
+        <w:rPr>
+          <w:rFonts w:ascii="Arial" w:hAnsi="Arial" w:cs="Arial"/>
+          <w:color w:val="000000" w:themeColor="text1"/>
+          <w:sz w:val="20"/>
+          <w:szCs w:val="20"/>
+          <w:lang w:val="en-US"/>
+        </w:rPr>
+        <w:t>14 bit</w:t>
+      </w:r>
+      <w:proofErr w:type="gramEnd"/>
+      <w:r>
+        <w:rPr>
+          <w:rFonts w:ascii="Arial" w:hAnsi="Arial" w:cs="Arial"/>
+          <w:color w:val="000000" w:themeColor="text1"/>
+          <w:sz w:val="20"/>
+          <w:szCs w:val="20"/>
+          <w:lang w:val="en-US"/>
+        </w:rPr>
+        <w:t xml:space="preserve"> ADC reading.</w:t>
       </w:r>
     </w:p>
     <w:p>
@@ -2133,6 +2335,25 @@
           <w:tab w:val="left" w:pos="8789"/>
         </w:tabs>
         <w:spacing w:line="276" w:lineRule="auto"/>
+        <w:ind w:left="1080"/>
+        <w:rPr>
+          <w:rFonts w:ascii="Arial" w:hAnsi="Arial" w:cs="Arial"/>
+          <w:color w:val="000000" w:themeColor="text1"/>
+          <w:sz w:val="20"/>
+          <w:szCs w:val="20"/>
+          <w:lang w:val="en-US"/>
+        </w:rPr>
+      </w:pPr>
+    </w:p>
+    <w:p>
+      <w:pPr>
+        <w:pStyle w:val="ListParagraph"/>
+        <w:tabs>
+          <w:tab w:val="left" w:pos="709"/>
+          <w:tab w:val="left" w:pos="3979"/>
+          <w:tab w:val="left" w:pos="8789"/>
+        </w:tabs>
+        <w:spacing w:line="276" w:lineRule="auto"/>
         <w:rPr>
           <w:rFonts w:ascii="Arial" w:hAnsi="Arial" w:cs="Arial"/>
           <w:color w:val="000000" w:themeColor="text1"/>
@@ -2216,6 +2437,7 @@
         <w:t xml:space="preserve">Copy the equation obtained for distance vs </w:t>
       </w:r>
       <w:proofErr w:type="spellStart"/>
+      <w:proofErr w:type="gramStart"/>
       <w:r>
         <w:rPr>
           <w:rFonts w:ascii="Arial" w:hAnsi="Arial" w:cs="Arial"/>
@@ -2227,6 +2449,7 @@
         <w:t>nl,nc</w:t>
       </w:r>
       <w:proofErr w:type="spellEnd"/>
+      <w:proofErr w:type="gramEnd"/>
       <w:r>
         <w:rPr>
           <w:rFonts w:ascii="Arial" w:hAnsi="Arial" w:cs="Arial"/>
@@ -2407,6 +2630,8 @@
         </w:rPr>
         <w:t>Snippet of Excel spreadsheet obtained:</w:t>
       </w:r>
+      <w:bookmarkStart w:id="0" w:name="_GoBack"/>
+      <w:bookmarkEnd w:id="0"/>
     </w:p>
     <w:p>
       <w:pPr>
@@ -2434,6 +2659,7 @@
           <w:szCs w:val="20"/>
           <w:lang w:val="en-US"/>
         </w:rPr>
+        <w:lastRenderedPageBreak/>
         <w:drawing>
           <wp:inline distT="0" distB="0" distL="0" distR="0" wp14:anchorId="228FCEC4" wp14:editId="09F5EC08">
             <wp:extent cx="5731510" cy="2104390"/>
@@ -2524,7 +2750,6 @@
           <w:szCs w:val="20"/>
           <w:lang w:val="en-US"/>
         </w:rPr>
-        <w:lastRenderedPageBreak/>
         <w:t>Section</w:t>
       </w:r>
       <w:r>
@@ -2621,7 +2846,27 @@
           <w:szCs w:val="20"/>
           <w:lang w:val="en-US"/>
         </w:rPr>
-        <w:t>P8.2 corresponds to channel 2 of Timer A3 (TA3CCI2A)</w:t>
+        <w:t xml:space="preserve">P8.2 corresponds to </w:t>
+      </w:r>
+      <w:r>
+        <w:rPr>
+          <w:rFonts w:ascii="Arial" w:hAnsi="Arial" w:cs="Arial"/>
+          <w:color w:val="000000" w:themeColor="text1"/>
+          <w:sz w:val="20"/>
+          <w:szCs w:val="20"/>
+          <w:lang w:val="en-US"/>
+        </w:rPr>
+        <w:t xml:space="preserve">capture </w:t>
+      </w:r>
+      <w:r>
+        <w:rPr>
+          <w:rFonts w:ascii="Arial" w:hAnsi="Arial" w:cs="Arial"/>
+          <w:color w:val="000000" w:themeColor="text1"/>
+          <w:sz w:val="20"/>
+          <w:szCs w:val="20"/>
+          <w:lang w:val="en-US"/>
+        </w:rPr>
+        <w:t>channel 2 of Timer A3 (TA3CCI2A)</w:t>
       </w:r>
     </w:p>
     <w:p>
@@ -2649,7 +2894,27 @@
           <w:szCs w:val="20"/>
           <w:lang w:val="en-US"/>
         </w:rPr>
-        <w:t>P10.4. corresponds to channel 0 of Timer A3 (TA3CCI0A)</w:t>
+        <w:t xml:space="preserve">P10.4. corresponds to </w:t>
+      </w:r>
+      <w:r>
+        <w:rPr>
+          <w:rFonts w:ascii="Arial" w:hAnsi="Arial" w:cs="Arial"/>
+          <w:color w:val="000000" w:themeColor="text1"/>
+          <w:sz w:val="20"/>
+          <w:szCs w:val="20"/>
+          <w:lang w:val="en-US"/>
+        </w:rPr>
+        <w:t xml:space="preserve">capture </w:t>
+      </w:r>
+      <w:r>
+        <w:rPr>
+          <w:rFonts w:ascii="Arial" w:hAnsi="Arial" w:cs="Arial"/>
+          <w:color w:val="000000" w:themeColor="text1"/>
+          <w:sz w:val="20"/>
+          <w:szCs w:val="20"/>
+          <w:lang w:val="en-US"/>
+        </w:rPr>
+        <w:t>channel 0 of Timer A3 (TA3CCI0A)</w:t>
       </w:r>
     </w:p>
     <w:p>
@@ -2912,17 +3177,57 @@
           <w:szCs w:val="20"/>
           <w:lang w:val="en-US"/>
         </w:rPr>
-        <w:t xml:space="preserve"> TA3_0_IRQHandler and TA3_N_IRQHandler respectively based on lab 4 code</w:t>
-      </w:r>
-      <w:r>
-        <w:rPr>
-          <w:rFonts w:ascii="Arial" w:hAnsi="Arial" w:cs="Arial"/>
-          <w:color w:val="000000" w:themeColor="text1"/>
-          <w:sz w:val="20"/>
-          <w:szCs w:val="20"/>
-          <w:lang w:val="en-US"/>
-        </w:rPr>
-        <w:t>, occurs when interrupts from Timer A3, channel CCI0A and CCI2A happens.</w:t>
+        <w:t xml:space="preserve"> TA3_0_IRQHandler and TA3_N_IRQHandler respectively</w:t>
+      </w:r>
+      <w:r>
+        <w:rPr>
+          <w:rFonts w:ascii="Arial" w:hAnsi="Arial" w:cs="Arial"/>
+          <w:color w:val="000000" w:themeColor="text1"/>
+          <w:sz w:val="20"/>
+          <w:szCs w:val="20"/>
+          <w:lang w:val="en-US"/>
+        </w:rPr>
+        <w:t>,</w:t>
+      </w:r>
+      <w:r>
+        <w:rPr>
+          <w:rFonts w:ascii="Arial" w:hAnsi="Arial" w:cs="Arial"/>
+          <w:color w:val="000000" w:themeColor="text1"/>
+          <w:sz w:val="20"/>
+          <w:szCs w:val="20"/>
+          <w:lang w:val="en-US"/>
+        </w:rPr>
+        <w:t xml:space="preserve"> based on lab 4 code</w:t>
+      </w:r>
+      <w:r>
+        <w:rPr>
+          <w:rFonts w:ascii="Arial" w:hAnsi="Arial" w:cs="Arial"/>
+          <w:color w:val="000000" w:themeColor="text1"/>
+          <w:sz w:val="20"/>
+          <w:szCs w:val="20"/>
+          <w:lang w:val="en-US"/>
+        </w:rPr>
+        <w:t xml:space="preserve">, </w:t>
+      </w:r>
+      <w:r>
+        <w:rPr>
+          <w:rFonts w:ascii="Arial" w:hAnsi="Arial" w:cs="Arial"/>
+          <w:color w:val="000000" w:themeColor="text1"/>
+          <w:sz w:val="20"/>
+          <w:szCs w:val="20"/>
+          <w:lang w:val="en-US"/>
+        </w:rPr>
+        <w:t>which get called</w:t>
+      </w:r>
+      <w:r>
+        <w:rPr>
+          <w:rFonts w:ascii="Arial" w:hAnsi="Arial" w:cs="Arial"/>
+          <w:color w:val="000000" w:themeColor="text1"/>
+          <w:sz w:val="20"/>
+          <w:szCs w:val="20"/>
+          <w:lang w:val="en-US"/>
+        </w:rPr>
+        <w:t xml:space="preserve"> when interrupts from Timer A3, channel CCI0A and CCI2A happens.</w:t>
       </w:r>
     </w:p>
     <w:p>
@@ -3124,7 +3429,18 @@
           <w:szCs w:val="20"/>
           <w:lang w:val="en-US"/>
         </w:rPr>
-        <w:t>As it is a conversion from light (analog physical quantity) to voltage and hence digital value in term of square wave, there might be fluctuation in readings due to continuous nature of the light being sampled at collector, making the square pulse not to be at constant intervals between one another. Example, the light may just be ½ pass-through and half not through the slit and the light may be 2/3 pass-through and 1/3 not, these scenarios might cause different voltage readings, which may cause different value when quantized to 0 and 1. This leads to changing pulse duration as result of the time capture.</w:t>
+        <w:t xml:space="preserve">As it is a conversion from light (analog physical quantity) to voltage and hence digital value in term of square wave, there might be fluctuation in readings due to continuous nature of the light being sampled at collector, making the square pulse not to be at constant intervals between one another. Example, the light may just be ½ pass-through and half not through the slit and the light may be 2/3 pass-through and 1/3 not, these scenarios might cause different </w:t>
+      </w:r>
+      <w:r>
+        <w:rPr>
+          <w:rFonts w:ascii="Arial" w:hAnsi="Arial" w:cs="Arial"/>
+          <w:color w:val="000000" w:themeColor="text1"/>
+          <w:sz w:val="20"/>
+          <w:szCs w:val="20"/>
+          <w:lang w:val="en-US"/>
+        </w:rPr>
+        <w:lastRenderedPageBreak/>
+        <w:t>voltage readings, which may cause different value when quantized to 0 and 1. This leads to changing pulse duration as result of the time capture.</w:t>
       </w:r>
     </w:p>
     <w:sectPr>

</xml_diff>